<commit_message>
ligtbox is in process. will show image clicked when selected
</commit_message>
<xml_diff>
--- a/andrewdepotter.docx
+++ b/andrewdepotter.docx
@@ -74,20 +74,48 @@
     </w:p>
     <w:p>
       <w:r>
-        <w:t>Illustrat</w:t>
-      </w:r>
+        <w:t>Illustration/Paint</w:t>
+      </w:r>
+    </w:p>
+    <w:p>
+      <w:r>
+        <w:t>Logos</w:t>
+      </w:r>
+    </w:p>
+    <w:p>
+      <w:r>
+        <w:rPr>
+          <w:b/>
+        </w:rPr>
+        <w:t xml:space="preserve">Color </w:t>
+      </w:r>
+      <w:proofErr w:type="spellStart"/>
+      <w:r>
+        <w:rPr>
+          <w:b/>
+        </w:rPr>
+        <w:t>Pallette</w:t>
+      </w:r>
+      <w:proofErr w:type="spellEnd"/>
+      <w:r>
+        <w:rPr>
+          <w:b/>
+        </w:rPr>
+        <w:t>:</w:t>
+      </w:r>
+    </w:p>
+    <w:p>
+      <w:r>
+        <w:rPr>
+          <w:b/>
+        </w:rPr>
+        <w:t>Paragraph about yourself:</w:t>
+      </w:r>
+    </w:p>
+    <w:p>
       <w:bookmarkStart w:id="0" w:name="_GoBack"/>
       <w:bookmarkEnd w:id="0"/>
-      <w:r>
-        <w:t>ion/Paint</w:t>
-      </w:r>
-    </w:p>
-    <w:p>
-      <w:r>
-        <w:t>Logos</w:t>
-      </w:r>
-    </w:p>
-    <w:p/>
+    </w:p>
     <w:sectPr>
       <w:pgSz w:w="12240" w:h="15840"/>
       <w:pgMar w:top="1440" w:right="1440" w:bottom="1440" w:left="1440" w:header="720" w:footer="720" w:gutter="0"/>

</xml_diff>

<commit_message>
commit made to address navbar behavior, dropdowns in nav
</commit_message>
<xml_diff>
--- a/andrewdepotter.docx
+++ b/andrewdepotter.docx
@@ -12,7 +12,7 @@
       <w:r>
         <w:t xml:space="preserve"> </w:t>
       </w:r>
-      <w:hyperlink r:id="rId4" w:history="1">
+      <w:hyperlink r:id="rId5" w:history="1">
         <w:r>
           <w:rPr>
             <w:rStyle w:val="Hyperlink"/>
@@ -74,15 +74,78 @@
     </w:p>
     <w:p>
       <w:r>
-        <w:t>Illustration/Paint</w:t>
-      </w:r>
-    </w:p>
-    <w:p>
-      <w:r>
         <w:t>Logos</w:t>
       </w:r>
-    </w:p>
-    <w:p>
+      <w:r>
+        <w:t xml:space="preserve"> Dropdown:</w:t>
+      </w:r>
+    </w:p>
+    <w:p>
+      <w:pPr>
+        <w:pStyle w:val="ListParagraph"/>
+        <w:numPr>
+          <w:ilvl w:val="0"/>
+          <w:numId w:val="1"/>
+        </w:numPr>
+      </w:pPr>
+      <w:r>
+        <w:t>Fantasy Sports Logos</w:t>
+      </w:r>
+    </w:p>
+    <w:p>
+      <w:pPr>
+        <w:pStyle w:val="ListParagraph"/>
+        <w:numPr>
+          <w:ilvl w:val="0"/>
+          <w:numId w:val="1"/>
+        </w:numPr>
+      </w:pPr>
+      <w:r>
+        <w:t>Business/Professional</w:t>
+      </w:r>
+    </w:p>
+    <w:p>
+      <w:r>
+        <w:t>Poster Art</w:t>
+      </w:r>
+    </w:p>
+    <w:p>
+      <w:r>
+        <w:t>Album Artwork</w:t>
+      </w:r>
+    </w:p>
+    <w:p>
+      <w:r>
+        <w:t>Tattoo Design</w:t>
+      </w:r>
+    </w:p>
+    <w:p>
+      <w:r>
+        <w:t>Digital</w:t>
+      </w:r>
+    </w:p>
+    <w:p>
+      <w:r>
+        <w:t>Storyboards</w:t>
+      </w:r>
+    </w:p>
+    <w:p>
+      <w:r>
+        <w:t>Collections dropdown:</w:t>
+      </w:r>
+    </w:p>
+    <w:p>
+      <w:r>
+        <w:tab/>
+        <w:t xml:space="preserve">Includes different collections defined by client. </w:t>
+      </w:r>
+    </w:p>
+    <w:p>
+      <w:pPr>
+        <w:rPr>
+          <w:b/>
+        </w:rPr>
+      </w:pPr>
       <w:r>
         <w:rPr>
           <w:b/>
@@ -106,16 +169,118 @@
     </w:p>
     <w:p>
       <w:r>
+        <w:tab/>
+      </w:r>
+      <w:r>
+        <w:t>A (30,255,135)</w:t>
+      </w:r>
+      <w:r>
+        <w:t xml:space="preserve"> – darkest color</w:t>
+      </w:r>
+    </w:p>
+    <w:p>
+      <w:r>
+        <w:tab/>
+        <w:t>B (77,232,179)</w:t>
+      </w:r>
+    </w:p>
+    <w:p>
+      <w:r>
+        <w:tab/>
+        <w:t xml:space="preserve">C (97,255,230) – main color </w:t>
+      </w:r>
+    </w:p>
+    <w:p>
+      <w:r>
+        <w:tab/>
+        <w:t>D (31,226,232)</w:t>
+      </w:r>
+    </w:p>
+    <w:p>
+      <w:r>
+        <w:tab/>
+        <w:t>E (193,242,255)</w:t>
+      </w:r>
+      <w:r>
+        <w:t xml:space="preserve"> – light color</w:t>
+      </w:r>
+    </w:p>
+    <w:p/>
+    <w:p>
+      <w:r>
+        <w:t>Use of black and white is ok. Make sure this does not look harsh</w:t>
+      </w:r>
+    </w:p>
+    <w:p>
+      <w:pPr>
+        <w:rPr>
+          <w:b/>
+        </w:rPr>
+      </w:pPr>
+      <w:r>
         <w:rPr>
           <w:b/>
         </w:rPr>
         <w:t>Paragraph about yourself:</w:t>
       </w:r>
+      <w:r>
+        <w:rPr>
+          <w:b/>
+        </w:rPr>
+        <w:t xml:space="preserve"> </w:t>
+      </w:r>
+    </w:p>
+    <w:p>
+      <w:r>
+        <w:t>Will email when available. Send email to client</w:t>
+      </w:r>
+    </w:p>
+    <w:p>
+      <w:r>
+        <w:rPr>
+          <w:b/>
+        </w:rPr>
+        <w:t>Nav:</w:t>
+      </w:r>
+    </w:p>
+    <w:p>
+      <w:r>
+        <w:t>Button should always be in the upper right corner</w:t>
+      </w:r>
+      <w:r>
+        <w:t xml:space="preserve"> on all pages</w:t>
+      </w:r>
+      <w:r>
+        <w:t xml:space="preserve"> on mobile, should not be when in full screen</w:t>
+      </w:r>
+    </w:p>
+    <w:p/>
+    <w:p>
+      <w:pPr>
+        <w:rPr>
+          <w:b/>
+        </w:rPr>
+      </w:pPr>
+      <w:r>
+        <w:rPr>
+          <w:b/>
+        </w:rPr>
+        <w:lastRenderedPageBreak/>
+        <w:t>Header:</w:t>
+      </w:r>
+    </w:p>
+    <w:p>
+      <w:pPr>
+        <w:rPr>
+          <w:b/>
+        </w:rPr>
+      </w:pPr>
     </w:p>
     <w:p>
       <w:bookmarkStart w:id="0" w:name="_GoBack"/>
       <w:bookmarkEnd w:id="0"/>
     </w:p>
+    <w:p/>
     <w:sectPr>
       <w:pgSz w:w="12240" w:h="15840"/>
       <w:pgMar w:top="1440" w:right="1440" w:bottom="1440" w:left="1440" w:header="720" w:footer="720" w:gutter="0"/>
@@ -124,6 +289,126 @@
     </w:sectPr>
   </w:body>
 </w:document>
+</file>
+
+<file path=word/numbering.xml><?xml version="1.0" encoding="utf-8"?>
+<w:numbering xmlns:wpc="http://schemas.microsoft.com/office/word/2010/wordprocessingCanvas" xmlns:cx="http://schemas.microsoft.com/office/drawing/2014/chartex" xmlns:cx1="http://schemas.microsoft.com/office/drawing/2015/9/8/chartex" xmlns:cx2="http://schemas.microsoft.com/office/drawing/2015/10/21/chartex" xmlns:cx3="http://schemas.microsoft.com/office/drawing/2016/5/9/chartex" xmlns:cx4="http://schemas.microsoft.com/office/drawing/2016/5/10/chartex" xmlns:cx5="http://schemas.microsoft.com/office/drawing/2016/5/11/chartex" xmlns:cx6="http://schemas.microsoft.com/office/drawing/2016/5/12/chartex" xmlns:cx7="http://schemas.microsoft.com/office/drawing/2016/5/13/chartex" xmlns:cx8="http://schemas.microsoft.com/office/drawing/2016/5/14/chartex" xmlns:mc="http://schemas.openxmlformats.org/markup-compatibility/2006" xmlns:aink="http://schemas.microsoft.com/office/drawing/2016/ink" xmlns:am3d="http://schemas.microsoft.com/office/drawing/2017/model3d" xmlns:o="urn:schemas-microsoft-com:office:office" xmlns:r="http://schemas.openxmlformats.org/officeDocument/2006/relationships" xmlns:m="http://schemas.openxmlformats.org/officeDocument/2006/math" xmlns:v="urn:schemas-microsoft-com:vml" xmlns:wp14="http://schemas.microsoft.com/office/word/2010/wordprocessingDrawing" xmlns:wp="http://schemas.openxmlformats.org/drawingml/2006/wordprocessingDrawing" xmlns:w10="urn:schemas-microsoft-com:office:word" xmlns:w="http://schemas.openxmlformats.org/wordprocessingml/2006/main" xmlns:w14="http://schemas.microsoft.com/office/word/2010/wordml" xmlns:w15="http://schemas.microsoft.com/office/word/2012/wordml" xmlns:w16cid="http://schemas.microsoft.com/office/word/2016/wordml/cid" xmlns:w16se="http://schemas.microsoft.com/office/word/2015/wordml/symex" xmlns:wpg="http://schemas.microsoft.com/office/word/2010/wordprocessingGroup" xmlns:wpi="http://schemas.microsoft.com/office/word/2010/wordprocessingInk" xmlns:wne="http://schemas.microsoft.com/office/word/2006/wordml" xmlns:wps="http://schemas.microsoft.com/office/word/2010/wordprocessingShape" mc:Ignorable="w14 w15 w16se w16cid wp14">
+  <w:abstractNum w:abstractNumId="0" w15:restartNumberingAfterBreak="0">
+    <w:nsid w:val="01AE30EC"/>
+    <w:multiLevelType w:val="hybridMultilevel"/>
+    <w:tmpl w:val="9EA4905A"/>
+    <w:lvl w:ilvl="0" w:tplc="646ACD0A">
+      <w:numFmt w:val="bullet"/>
+      <w:lvlText w:val="-"/>
+      <w:lvlJc w:val="left"/>
+      <w:pPr>
+        <w:ind w:left="1080" w:hanging="360"/>
+      </w:pPr>
+      <w:rPr>
+        <w:rFonts w:ascii="Calibri" w:eastAsiaTheme="minorHAnsi" w:hAnsi="Calibri" w:cs="Calibri" w:hint="default"/>
+      </w:rPr>
+    </w:lvl>
+    <w:lvl w:ilvl="1" w:tplc="04090003" w:tentative="1">
+      <w:start w:val="1"/>
+      <w:numFmt w:val="bullet"/>
+      <w:lvlText w:val="o"/>
+      <w:lvlJc w:val="left"/>
+      <w:pPr>
+        <w:ind w:left="1800" w:hanging="360"/>
+      </w:pPr>
+      <w:rPr>
+        <w:rFonts w:ascii="Courier New" w:hAnsi="Courier New" w:cs="Courier New" w:hint="default"/>
+      </w:rPr>
+    </w:lvl>
+    <w:lvl w:ilvl="2" w:tplc="04090005" w:tentative="1">
+      <w:start w:val="1"/>
+      <w:numFmt w:val="bullet"/>
+      <w:lvlText w:val=""/>
+      <w:lvlJc w:val="left"/>
+      <w:pPr>
+        <w:ind w:left="2520" w:hanging="360"/>
+      </w:pPr>
+      <w:rPr>
+        <w:rFonts w:ascii="Wingdings" w:hAnsi="Wingdings" w:hint="default"/>
+      </w:rPr>
+    </w:lvl>
+    <w:lvl w:ilvl="3" w:tplc="04090001" w:tentative="1">
+      <w:start w:val="1"/>
+      <w:numFmt w:val="bullet"/>
+      <w:lvlText w:val=""/>
+      <w:lvlJc w:val="left"/>
+      <w:pPr>
+        <w:ind w:left="3240" w:hanging="360"/>
+      </w:pPr>
+      <w:rPr>
+        <w:rFonts w:ascii="Symbol" w:hAnsi="Symbol" w:hint="default"/>
+      </w:rPr>
+    </w:lvl>
+    <w:lvl w:ilvl="4" w:tplc="04090003" w:tentative="1">
+      <w:start w:val="1"/>
+      <w:numFmt w:val="bullet"/>
+      <w:lvlText w:val="o"/>
+      <w:lvlJc w:val="left"/>
+      <w:pPr>
+        <w:ind w:left="3960" w:hanging="360"/>
+      </w:pPr>
+      <w:rPr>
+        <w:rFonts w:ascii="Courier New" w:hAnsi="Courier New" w:cs="Courier New" w:hint="default"/>
+      </w:rPr>
+    </w:lvl>
+    <w:lvl w:ilvl="5" w:tplc="04090005" w:tentative="1">
+      <w:start w:val="1"/>
+      <w:numFmt w:val="bullet"/>
+      <w:lvlText w:val=""/>
+      <w:lvlJc w:val="left"/>
+      <w:pPr>
+        <w:ind w:left="4680" w:hanging="360"/>
+      </w:pPr>
+      <w:rPr>
+        <w:rFonts w:ascii="Wingdings" w:hAnsi="Wingdings" w:hint="default"/>
+      </w:rPr>
+    </w:lvl>
+    <w:lvl w:ilvl="6" w:tplc="04090001" w:tentative="1">
+      <w:start w:val="1"/>
+      <w:numFmt w:val="bullet"/>
+      <w:lvlText w:val=""/>
+      <w:lvlJc w:val="left"/>
+      <w:pPr>
+        <w:ind w:left="5400" w:hanging="360"/>
+      </w:pPr>
+      <w:rPr>
+        <w:rFonts w:ascii="Symbol" w:hAnsi="Symbol" w:hint="default"/>
+      </w:rPr>
+    </w:lvl>
+    <w:lvl w:ilvl="7" w:tplc="04090003" w:tentative="1">
+      <w:start w:val="1"/>
+      <w:numFmt w:val="bullet"/>
+      <w:lvlText w:val="o"/>
+      <w:lvlJc w:val="left"/>
+      <w:pPr>
+        <w:ind w:left="6120" w:hanging="360"/>
+      </w:pPr>
+      <w:rPr>
+        <w:rFonts w:ascii="Courier New" w:hAnsi="Courier New" w:cs="Courier New" w:hint="default"/>
+      </w:rPr>
+    </w:lvl>
+    <w:lvl w:ilvl="8" w:tplc="04090005" w:tentative="1">
+      <w:start w:val="1"/>
+      <w:numFmt w:val="bullet"/>
+      <w:lvlText w:val=""/>
+      <w:lvlJc w:val="left"/>
+      <w:pPr>
+        <w:ind w:left="6840" w:hanging="360"/>
+      </w:pPr>
+      <w:rPr>
+        <w:rFonts w:ascii="Wingdings" w:hAnsi="Wingdings" w:hint="default"/>
+      </w:rPr>
+    </w:lvl>
+  </w:abstractNum>
+  <w:num w:numId="1">
+    <w:abstractNumId w:val="0"/>
+  </w:num>
+</w:numbering>
 </file>
 
 <file path=word/styles.xml><?xml version="1.0" encoding="utf-8"?>
@@ -574,6 +859,17 @@
       <w:shd w:val="clear" w:color="auto" w:fill="E1DFDD"/>
     </w:rPr>
   </w:style>
+  <w:style w:type="paragraph" w:styleId="ListParagraph">
+    <w:name w:val="List Paragraph"/>
+    <w:basedOn w:val="Normal"/>
+    <w:uiPriority w:val="34"/>
+    <w:qFormat/>
+    <w:rsid w:val="00073ED1"/>
+    <w:pPr>
+      <w:ind w:left="720"/>
+      <w:contextualSpacing/>
+    </w:pPr>
+  </w:style>
 </w:styles>
 </file>
 

</xml_diff>